<commit_message>
added temFAQ.html, did not copy paste to htmlstring yet
</commit_message>
<xml_diff>
--- a/info-files/www.digestion.com/FAQ-ppi.docx
+++ b/info-files/www.digestion.com/FAQ-ppi.docx
@@ -1,6 +1,6 @@
 
 <file path=word/document.xml><?xml version="1.0" encoding="utf-8"?>
-<w:document xmlns:wpc="http://schemas.microsoft.com/office/word/2010/wordprocessingCanvas" xmlns:mc="http://schemas.openxmlformats.org/markup-compatibility/2006" xmlns:o="urn:schemas-microsoft-com:office:office" xmlns:r="http://schemas.openxmlformats.org/officeDocument/2006/relationships" xmlns:m="http://schemas.openxmlformats.org/officeDocument/2006/math" xmlns:v="urn:schemas-microsoft-com:vml" xmlns:wp14="http://schemas.microsoft.com/office/word/2010/wordprocessingDrawing" xmlns:wp="http://schemas.openxmlformats.org/drawingml/2006/wordprocessingDrawing" xmlns:w10="urn:schemas-microsoft-com:office:word" xmlns:w="http://schemas.openxmlformats.org/wordprocessingml/2006/main" xmlns:w14="http://schemas.microsoft.com/office/word/2010/wordml" xmlns:w15="http://schemas.microsoft.com/office/word/2012/wordml" xmlns:wpg="http://schemas.microsoft.com/office/word/2010/wordprocessingGroup" xmlns:wpi="http://schemas.microsoft.com/office/word/2010/wordprocessingInk" xmlns:wne="http://schemas.microsoft.com/office/word/2006/wordml" xmlns:wps="http://schemas.microsoft.com/office/word/2010/wordprocessingShape" mc:Ignorable="w14 w15 wp14">
+<w:document xmlns:wpc="http://schemas.microsoft.com/office/word/2010/wordprocessingCanvas" xmlns:cx="http://schemas.microsoft.com/office/drawing/2014/chartex" xmlns:cx1="http://schemas.microsoft.com/office/drawing/2015/9/8/chartex" xmlns:cx2="http://schemas.microsoft.com/office/drawing/2015/10/21/chartex" xmlns:cx3="http://schemas.microsoft.com/office/drawing/2016/5/9/chartex" xmlns:cx4="http://schemas.microsoft.com/office/drawing/2016/5/10/chartex" xmlns:cx5="http://schemas.microsoft.com/office/drawing/2016/5/11/chartex" xmlns:cx6="http://schemas.microsoft.com/office/drawing/2016/5/12/chartex" xmlns:cx7="http://schemas.microsoft.com/office/drawing/2016/5/13/chartex" xmlns:cx8="http://schemas.microsoft.com/office/drawing/2016/5/14/chartex" xmlns:mc="http://schemas.openxmlformats.org/markup-compatibility/2006" xmlns:aink="http://schemas.microsoft.com/office/drawing/2016/ink" xmlns:am3d="http://schemas.microsoft.com/office/drawing/2017/model3d" xmlns:o="urn:schemas-microsoft-com:office:office" xmlns:r="http://schemas.openxmlformats.org/officeDocument/2006/relationships" xmlns:m="http://schemas.openxmlformats.org/officeDocument/2006/math" xmlns:v="urn:schemas-microsoft-com:vml" xmlns:wp14="http://schemas.microsoft.com/office/word/2010/wordprocessingDrawing" xmlns:wp="http://schemas.openxmlformats.org/drawingml/2006/wordprocessingDrawing" xmlns:w10="urn:schemas-microsoft-com:office:word" xmlns:w="http://schemas.openxmlformats.org/wordprocessingml/2006/main" xmlns:w14="http://schemas.microsoft.com/office/word/2010/wordml" xmlns:w15="http://schemas.microsoft.com/office/word/2012/wordml" xmlns:w16cid="http://schemas.microsoft.com/office/word/2016/wordml/cid" xmlns:w16se="http://schemas.microsoft.com/office/word/2015/wordml/symex" xmlns:wpg="http://schemas.microsoft.com/office/word/2010/wordprocessingGroup" xmlns:wpi="http://schemas.microsoft.com/office/word/2010/wordprocessingInk" xmlns:wne="http://schemas.microsoft.com/office/word/2006/wordml" xmlns:wps="http://schemas.microsoft.com/office/word/2010/wordprocessingShape" mc:Ignorable="w14 w15 w16se w16cid wp14">
   <w:body>
     <w:p>
       <w:pPr>
@@ -3267,18 +3267,6 @@
         </w:numPr>
       </w:pPr>
       <w:r>
-        <w:t>How do I Know If I have a strangulated hernia?</w:t>
-      </w:r>
-    </w:p>
-    <w:p>
-      <w:pPr>
-        <w:pStyle w:val="ListParagraph"/>
-        <w:numPr>
-          <w:ilvl w:val="0"/>
-          <w:numId w:val="1"/>
-        </w:numPr>
-      </w:pPr>
-      <w:r>
         <w:t>Do PPIs cause more gas in the body?</w:t>
       </w:r>
     </w:p>
@@ -3293,6 +3281,11 @@
       <w:r>
         <w:t>How many PPIs prescriptions are there in the USA?</w:t>
       </w:r>
+      <w:r>
+        <w:t>WRITTEN</w:t>
+      </w:r>
+      <w:bookmarkStart w:id="0" w:name="_GoBack"/>
+      <w:bookmarkEnd w:id="0"/>
     </w:p>
     <w:p>
       <w:pPr>
@@ -3305,17 +3298,8 @@
       <w:r>
         <w:t>How common is a strangulated hernia</w:t>
       </w:r>
-    </w:p>
-    <w:p>
-      <w:pPr>
-        <w:pStyle w:val="ListParagraph"/>
-        <w:numPr>
-          <w:ilvl w:val="0"/>
-          <w:numId w:val="1"/>
-        </w:numPr>
-      </w:pPr>
-      <w:r>
-        <w:t>How long can you live with esophagus cancer stage 4</w:t>
+      <w:r>
+        <w:t xml:space="preserve"> WRITTEN</w:t>
       </w:r>
     </w:p>
     <w:p>
@@ -3329,6 +3313,9 @@
       <w:r>
         <w:t>How to prevent stomach cancer</w:t>
       </w:r>
+      <w:r>
+        <w:t xml:space="preserve"> WRITTEN</w:t>
+      </w:r>
     </w:p>
     <w:p>
       <w:pPr>
@@ -3340,6 +3327,9 @@
       </w:pPr>
       <w:r>
         <w:t>Is Helicobacter transmittable by saliva?</w:t>
+      </w:r>
+      <w:r>
+        <w:t xml:space="preserve"> WRITTEN</w:t>
       </w:r>
     </w:p>
     <w:p>
@@ -3364,6 +3354,9 @@
       <w:r>
         <w:t xml:space="preserve"> </w:t>
       </w:r>
+      <w:r>
+        <w:t xml:space="preserve"> WRITTEN</w:t>
+      </w:r>
     </w:p>
     <w:p>
       <w:pPr>
@@ -3380,6 +3373,9 @@
       </w:pPr>
       <w:r>
         <w:t xml:space="preserve">Strangulated hernia how does it feel (general symptoms + patient story): </w:t>
+      </w:r>
+      <w:r>
+        <w:t xml:space="preserve"> WROTE</w:t>
       </w:r>
       <w:hyperlink r:id="rId14" w:anchor="2688127" w:history="1">
         <w:r>
@@ -3419,6 +3415,14 @@
         </w:rPr>
         <w:t>?</w:t>
       </w:r>
+      <w:r>
+        <w:rPr>
+          <w:rStyle w:val="Hyperlink"/>
+          <w:color w:val="auto"/>
+          <w:u w:val="none"/>
+        </w:rPr>
+        <w:t xml:space="preserve"> WROTE</w:t>
+      </w:r>
     </w:p>
     <w:p>
       <w:pPr>
@@ -3433,43 +3437,86 @@
       <w:r>
         <w:t>What is relative risk?</w:t>
       </w:r>
+      <w:r>
+        <w:t xml:space="preserve"> WROTE</w:t>
+      </w:r>
     </w:p>
     <w:p>
       <w:r>
         <w:t>What is absolute risk?</w:t>
       </w:r>
+      <w:r>
+        <w:t xml:space="preserve"> </w:t>
+      </w:r>
+      <w:r>
+        <w:t>WROTE</w:t>
+      </w:r>
     </w:p>
     <w:p>
       <w:r>
         <w:t>What is 95%?</w:t>
       </w:r>
+      <w:r>
+        <w:t xml:space="preserve"> </w:t>
+      </w:r>
+      <w:r>
+        <w:t>WROTE</w:t>
+      </w:r>
     </w:p>
     <w:p>
       <w:r>
         <w:t>What are confounding factors</w:t>
       </w:r>
+      <w:r>
+        <w:t xml:space="preserve"> </w:t>
+      </w:r>
+      <w:r>
+        <w:t>WROTE</w:t>
+      </w:r>
     </w:p>
     <w:p>
       <w:r>
         <w:t>What is a cohort study?</w:t>
       </w:r>
+      <w:r>
+        <w:t xml:space="preserve"> </w:t>
+      </w:r>
+      <w:r>
+        <w:t>WROTE</w:t>
+      </w:r>
     </w:p>
     <w:p>
       <w:r>
         <w:t>What is a drug interaction?</w:t>
       </w:r>
-    </w:p>
-    <w:p>
-      <w:bookmarkStart w:id="0" w:name="_GoBack"/>
-      <w:bookmarkEnd w:id="0"/>
+      <w:r>
+        <w:t xml:space="preserve"> </w:t>
+      </w:r>
+      <w:r>
+        <w:t>WROTE</w:t>
+      </w:r>
+    </w:p>
+    <w:p>
       <w:r>
         <w:t>What is the difference between prevalence and incidence?</w:t>
       </w:r>
+      <w:r>
+        <w:t xml:space="preserve"> </w:t>
+      </w:r>
+      <w:r>
+        <w:t>WROTE</w:t>
+      </w:r>
     </w:p>
     <w:p>
       <w:r>
         <w:t>Is it safe to eat after gastroscopy?</w:t>
       </w:r>
+      <w:r>
+        <w:t xml:space="preserve"> </w:t>
+      </w:r>
+      <w:r>
+        <w:t>WROTE</w:t>
+      </w:r>
     </w:p>
     <w:p>
       <w:r>
@@ -3478,22 +3525,31 @@
       <w:r>
         <w:t>bleeding manifested in black stool, what causes the stool to go black?</w:t>
       </w:r>
+      <w:r>
+        <w:t xml:space="preserve"> WROTE</w:t>
+      </w:r>
     </w:p>
     <w:p>
       <w:r>
         <w:t>What if I have pain after gastroscopy</w:t>
       </w:r>
+      <w:r>
+        <w:t xml:space="preserve"> WROTE</w:t>
+      </w:r>
+    </w:p>
+    <w:p>
+      <w:r>
+        <w:t xml:space="preserve">Acid secretion </w:t>
+      </w:r>
+      <w:r>
+        <w:t>http://www.vivo.colostate.edu/hbooks/pathphys/digestion/stomach/parietal.html</w:t>
+      </w:r>
     </w:p>
     <w:p>
       <w:r>
         <w:lastRenderedPageBreak/>
-        <w:t xml:space="preserve">Acid secretion </w:t>
-      </w:r>
-      <w:r>
-        <w:t>http://www.vivo.colostate.edu/hbooks/pathphys/digestion/stomach/parietal.html</w:t>
-      </w:r>
-    </w:p>
-    <w:p>
+        <w:t>DONE.</w:t>
+      </w:r>
       <w:r>
         <w:t xml:space="preserve">Why don’t people with LPR HAVE heartburn? </w:t>
       </w:r>
@@ -3520,7 +3576,23 @@
             <w:rFonts w:ascii="Arial" w:hAnsi="Arial" w:cs="Arial"/>
             <w:shd w:val="clear" w:color="auto" w:fill="F0F1F2"/>
           </w:rPr>
-          <w:t>http://www.mwent.com/patient-services/silent-reflux-treatment</w:t>
+          <w:t>http://www.mwent</w:t>
+        </w:r>
+        <w:r>
+          <w:rPr>
+            <w:rStyle w:val="Hyperlink"/>
+            <w:rFonts w:ascii="Arial" w:hAnsi="Arial" w:cs="Arial"/>
+            <w:shd w:val="clear" w:color="auto" w:fill="F0F1F2"/>
+          </w:rPr>
+          <w:t>.</w:t>
+        </w:r>
+        <w:r>
+          <w:rPr>
+            <w:rStyle w:val="Hyperlink"/>
+            <w:rFonts w:ascii="Arial" w:hAnsi="Arial" w:cs="Arial"/>
+            <w:shd w:val="clear" w:color="auto" w:fill="F0F1F2"/>
+          </w:rPr>
+          <w:t>com/patient-services/silent-reflux-treatment</w:t>
         </w:r>
       </w:hyperlink>
       <w:r>
@@ -3533,6 +3605,9 @@
       </w:r>
     </w:p>
     <w:p>
+      <w:r>
+        <w:t xml:space="preserve">WROTE </w:t>
+      </w:r>
       <w:r>
         <w:t xml:space="preserve">How do I know if I have stomach perforation from endoscopy </w:t>
       </w:r>
@@ -3586,7 +3661,7 @@
 </file>
 
 <file path=word/endnotes.xml><?xml version="1.0" encoding="utf-8"?>
-<w:endnotes xmlns:wpc="http://schemas.microsoft.com/office/word/2010/wordprocessingCanvas" xmlns:mc="http://schemas.openxmlformats.org/markup-compatibility/2006" xmlns:o="urn:schemas-microsoft-com:office:office" xmlns:r="http://schemas.openxmlformats.org/officeDocument/2006/relationships" xmlns:m="http://schemas.openxmlformats.org/officeDocument/2006/math" xmlns:v="urn:schemas-microsoft-com:vml" xmlns:wp14="http://schemas.microsoft.com/office/word/2010/wordprocessingDrawing" xmlns:wp="http://schemas.openxmlformats.org/drawingml/2006/wordprocessingDrawing" xmlns:w10="urn:schemas-microsoft-com:office:word" xmlns:w="http://schemas.openxmlformats.org/wordprocessingml/2006/main" xmlns:w14="http://schemas.microsoft.com/office/word/2010/wordml" xmlns:w15="http://schemas.microsoft.com/office/word/2012/wordml" xmlns:wpg="http://schemas.microsoft.com/office/word/2010/wordprocessingGroup" xmlns:wpi="http://schemas.microsoft.com/office/word/2010/wordprocessingInk" xmlns:wne="http://schemas.microsoft.com/office/word/2006/wordml" xmlns:wps="http://schemas.microsoft.com/office/word/2010/wordprocessingShape" mc:Ignorable="w14 w15 wp14">
+<w:endnotes xmlns:wpc="http://schemas.microsoft.com/office/word/2010/wordprocessingCanvas" xmlns:cx="http://schemas.microsoft.com/office/drawing/2014/chartex" xmlns:cx1="http://schemas.microsoft.com/office/drawing/2015/9/8/chartex" xmlns:cx2="http://schemas.microsoft.com/office/drawing/2015/10/21/chartex" xmlns:cx3="http://schemas.microsoft.com/office/drawing/2016/5/9/chartex" xmlns:cx4="http://schemas.microsoft.com/office/drawing/2016/5/10/chartex" xmlns:cx5="http://schemas.microsoft.com/office/drawing/2016/5/11/chartex" xmlns:cx6="http://schemas.microsoft.com/office/drawing/2016/5/12/chartex" xmlns:cx7="http://schemas.microsoft.com/office/drawing/2016/5/13/chartex" xmlns:cx8="http://schemas.microsoft.com/office/drawing/2016/5/14/chartex" xmlns:mc="http://schemas.openxmlformats.org/markup-compatibility/2006" xmlns:aink="http://schemas.microsoft.com/office/drawing/2016/ink" xmlns:am3d="http://schemas.microsoft.com/office/drawing/2017/model3d" xmlns:o="urn:schemas-microsoft-com:office:office" xmlns:r="http://schemas.openxmlformats.org/officeDocument/2006/relationships" xmlns:m="http://schemas.openxmlformats.org/officeDocument/2006/math" xmlns:v="urn:schemas-microsoft-com:vml" xmlns:wp14="http://schemas.microsoft.com/office/word/2010/wordprocessingDrawing" xmlns:wp="http://schemas.openxmlformats.org/drawingml/2006/wordprocessingDrawing" xmlns:w10="urn:schemas-microsoft-com:office:word" xmlns:w="http://schemas.openxmlformats.org/wordprocessingml/2006/main" xmlns:w14="http://schemas.microsoft.com/office/word/2010/wordml" xmlns:w15="http://schemas.microsoft.com/office/word/2012/wordml" xmlns:w16cid="http://schemas.microsoft.com/office/word/2016/wordml/cid" xmlns:w16se="http://schemas.microsoft.com/office/word/2015/wordml/symex" xmlns:wpg="http://schemas.microsoft.com/office/word/2010/wordprocessingGroup" xmlns:wpi="http://schemas.microsoft.com/office/word/2010/wordprocessingInk" xmlns:wne="http://schemas.microsoft.com/office/word/2006/wordml" xmlns:wps="http://schemas.microsoft.com/office/word/2010/wordprocessingShape" mc:Ignorable="w14 w15 w16se w16cid wp14">
   <w:endnote w:type="separator" w:id="-1">
     <w:p>
       <w:pPr>
@@ -3611,7 +3686,7 @@
 </file>
 
 <file path=word/footnotes.xml><?xml version="1.0" encoding="utf-8"?>
-<w:footnotes xmlns:wpc="http://schemas.microsoft.com/office/word/2010/wordprocessingCanvas" xmlns:mc="http://schemas.openxmlformats.org/markup-compatibility/2006" xmlns:o="urn:schemas-microsoft-com:office:office" xmlns:r="http://schemas.openxmlformats.org/officeDocument/2006/relationships" xmlns:m="http://schemas.openxmlformats.org/officeDocument/2006/math" xmlns:v="urn:schemas-microsoft-com:vml" xmlns:wp14="http://schemas.microsoft.com/office/word/2010/wordprocessingDrawing" xmlns:wp="http://schemas.openxmlformats.org/drawingml/2006/wordprocessingDrawing" xmlns:w10="urn:schemas-microsoft-com:office:word" xmlns:w="http://schemas.openxmlformats.org/wordprocessingml/2006/main" xmlns:w14="http://schemas.microsoft.com/office/word/2010/wordml" xmlns:w15="http://schemas.microsoft.com/office/word/2012/wordml" xmlns:wpg="http://schemas.microsoft.com/office/word/2010/wordprocessingGroup" xmlns:wpi="http://schemas.microsoft.com/office/word/2010/wordprocessingInk" xmlns:wne="http://schemas.microsoft.com/office/word/2006/wordml" xmlns:wps="http://schemas.microsoft.com/office/word/2010/wordprocessingShape" mc:Ignorable="w14 w15 wp14">
+<w:footnotes xmlns:wpc="http://schemas.microsoft.com/office/word/2010/wordprocessingCanvas" xmlns:cx="http://schemas.microsoft.com/office/drawing/2014/chartex" xmlns:cx1="http://schemas.microsoft.com/office/drawing/2015/9/8/chartex" xmlns:cx2="http://schemas.microsoft.com/office/drawing/2015/10/21/chartex" xmlns:cx3="http://schemas.microsoft.com/office/drawing/2016/5/9/chartex" xmlns:cx4="http://schemas.microsoft.com/office/drawing/2016/5/10/chartex" xmlns:cx5="http://schemas.microsoft.com/office/drawing/2016/5/11/chartex" xmlns:cx6="http://schemas.microsoft.com/office/drawing/2016/5/12/chartex" xmlns:cx7="http://schemas.microsoft.com/office/drawing/2016/5/13/chartex" xmlns:cx8="http://schemas.microsoft.com/office/drawing/2016/5/14/chartex" xmlns:mc="http://schemas.openxmlformats.org/markup-compatibility/2006" xmlns:aink="http://schemas.microsoft.com/office/drawing/2016/ink" xmlns:am3d="http://schemas.microsoft.com/office/drawing/2017/model3d" xmlns:o="urn:schemas-microsoft-com:office:office" xmlns:r="http://schemas.openxmlformats.org/officeDocument/2006/relationships" xmlns:m="http://schemas.openxmlformats.org/officeDocument/2006/math" xmlns:v="urn:schemas-microsoft-com:vml" xmlns:wp14="http://schemas.microsoft.com/office/word/2010/wordprocessingDrawing" xmlns:wp="http://schemas.openxmlformats.org/drawingml/2006/wordprocessingDrawing" xmlns:w10="urn:schemas-microsoft-com:office:word" xmlns:w="http://schemas.openxmlformats.org/wordprocessingml/2006/main" xmlns:w14="http://schemas.microsoft.com/office/word/2010/wordml" xmlns:w15="http://schemas.microsoft.com/office/word/2012/wordml" xmlns:w16cid="http://schemas.microsoft.com/office/word/2016/wordml/cid" xmlns:w16se="http://schemas.microsoft.com/office/word/2015/wordml/symex" xmlns:wpg="http://schemas.microsoft.com/office/word/2010/wordprocessingGroup" xmlns:wpi="http://schemas.microsoft.com/office/word/2010/wordprocessingInk" xmlns:wne="http://schemas.microsoft.com/office/word/2006/wordml" xmlns:wps="http://schemas.microsoft.com/office/word/2010/wordprocessingShape" mc:Ignorable="w14 w15 w16se w16cid wp14">
   <w:footnote w:type="separator" w:id="-1">
     <w:p>
       <w:pPr>
@@ -3636,7 +3711,7 @@
 </file>
 
 <file path=word/numbering.xml><?xml version="1.0" encoding="utf-8"?>
-<w:numbering xmlns:wpc="http://schemas.microsoft.com/office/word/2010/wordprocessingCanvas" xmlns:mc="http://schemas.openxmlformats.org/markup-compatibility/2006" xmlns:o="urn:schemas-microsoft-com:office:office" xmlns:r="http://schemas.openxmlformats.org/officeDocument/2006/relationships" xmlns:m="http://schemas.openxmlformats.org/officeDocument/2006/math" xmlns:v="urn:schemas-microsoft-com:vml" xmlns:wp14="http://schemas.microsoft.com/office/word/2010/wordprocessingDrawing" xmlns:wp="http://schemas.openxmlformats.org/drawingml/2006/wordprocessingDrawing" xmlns:w10="urn:schemas-microsoft-com:office:word" xmlns:w="http://schemas.openxmlformats.org/wordprocessingml/2006/main" xmlns:w14="http://schemas.microsoft.com/office/word/2010/wordml" xmlns:w15="http://schemas.microsoft.com/office/word/2012/wordml" xmlns:wpg="http://schemas.microsoft.com/office/word/2010/wordprocessingGroup" xmlns:wpi="http://schemas.microsoft.com/office/word/2010/wordprocessingInk" xmlns:wne="http://schemas.microsoft.com/office/word/2006/wordml" xmlns:wps="http://schemas.microsoft.com/office/word/2010/wordprocessingShape" mc:Ignorable="w14 w15 wp14">
+<w:numbering xmlns:wpc="http://schemas.microsoft.com/office/word/2010/wordprocessingCanvas" xmlns:cx="http://schemas.microsoft.com/office/drawing/2014/chartex" xmlns:cx1="http://schemas.microsoft.com/office/drawing/2015/9/8/chartex" xmlns:cx2="http://schemas.microsoft.com/office/drawing/2015/10/21/chartex" xmlns:cx3="http://schemas.microsoft.com/office/drawing/2016/5/9/chartex" xmlns:cx4="http://schemas.microsoft.com/office/drawing/2016/5/10/chartex" xmlns:cx5="http://schemas.microsoft.com/office/drawing/2016/5/11/chartex" xmlns:cx6="http://schemas.microsoft.com/office/drawing/2016/5/12/chartex" xmlns:cx7="http://schemas.microsoft.com/office/drawing/2016/5/13/chartex" xmlns:cx8="http://schemas.microsoft.com/office/drawing/2016/5/14/chartex" xmlns:mc="http://schemas.openxmlformats.org/markup-compatibility/2006" xmlns:aink="http://schemas.microsoft.com/office/drawing/2016/ink" xmlns:am3d="http://schemas.microsoft.com/office/drawing/2017/model3d" xmlns:o="urn:schemas-microsoft-com:office:office" xmlns:r="http://schemas.openxmlformats.org/officeDocument/2006/relationships" xmlns:m="http://schemas.openxmlformats.org/officeDocument/2006/math" xmlns:v="urn:schemas-microsoft-com:vml" xmlns:wp14="http://schemas.microsoft.com/office/word/2010/wordprocessingDrawing" xmlns:wp="http://schemas.openxmlformats.org/drawingml/2006/wordprocessingDrawing" xmlns:w10="urn:schemas-microsoft-com:office:word" xmlns:w="http://schemas.openxmlformats.org/wordprocessingml/2006/main" xmlns:w14="http://schemas.microsoft.com/office/word/2010/wordml" xmlns:w15="http://schemas.microsoft.com/office/word/2012/wordml" xmlns:w16cid="http://schemas.microsoft.com/office/word/2016/wordml/cid" xmlns:w16se="http://schemas.microsoft.com/office/word/2015/wordml/symex" xmlns:wpg="http://schemas.microsoft.com/office/word/2010/wordprocessingGroup" xmlns:wpi="http://schemas.microsoft.com/office/word/2010/wordprocessingInk" xmlns:wne="http://schemas.microsoft.com/office/word/2006/wordml" xmlns:wps="http://schemas.microsoft.com/office/word/2010/wordprocessingShape" mc:Ignorable="w14 w15 w16se w16cid wp14">
   <w:abstractNum w:abstractNumId="0" w15:restartNumberingAfterBreak="0">
     <w:nsid w:val="00D807FC"/>
     <w:multiLevelType w:val="multilevel"/>
@@ -5147,7 +5222,7 @@
 </file>
 
 <file path=word/styles.xml><?xml version="1.0" encoding="utf-8"?>
-<w:styles xmlns:mc="http://schemas.openxmlformats.org/markup-compatibility/2006" xmlns:r="http://schemas.openxmlformats.org/officeDocument/2006/relationships" xmlns:w="http://schemas.openxmlformats.org/wordprocessingml/2006/main" xmlns:w14="http://schemas.microsoft.com/office/word/2010/wordml" xmlns:w15="http://schemas.microsoft.com/office/word/2012/wordml" mc:Ignorable="w14 w15">
+<w:styles xmlns:mc="http://schemas.openxmlformats.org/markup-compatibility/2006" xmlns:r="http://schemas.openxmlformats.org/officeDocument/2006/relationships" xmlns:w="http://schemas.openxmlformats.org/wordprocessingml/2006/main" xmlns:w14="http://schemas.microsoft.com/office/word/2010/wordml" xmlns:w15="http://schemas.microsoft.com/office/word/2012/wordml" xmlns:w16cid="http://schemas.microsoft.com/office/word/2016/wordml/cid" xmlns:w16se="http://schemas.microsoft.com/office/word/2015/wordml/symex" mc:Ignorable="w14 w15 w16se w16cid">
   <w:docDefaults>
     <w:rPrDefault>
       <w:rPr>
@@ -5163,7 +5238,7 @@
       </w:pPr>
     </w:pPrDefault>
   </w:docDefaults>
-  <w:latentStyles w:defLockedState="0" w:defUIPriority="99" w:defSemiHidden="0" w:defUnhideWhenUsed="0" w:defQFormat="0" w:count="371">
+  <w:latentStyles w:defLockedState="0" w:defUIPriority="99" w:defSemiHidden="0" w:defUnhideWhenUsed="0" w:defQFormat="0" w:count="375">
     <w:lsdException w:name="Normal" w:uiPriority="0" w:qFormat="1"/>
     <w:lsdException w:name="heading 1" w:uiPriority="9" w:qFormat="1"/>
     <w:lsdException w:name="heading 2" w:semiHidden="1" w:uiPriority="9" w:unhideWhenUsed="1" w:qFormat="1"/>
@@ -5269,7 +5344,6 @@
     <w:lsdException w:name="HTML Sample" w:semiHidden="1" w:unhideWhenUsed="1"/>
     <w:lsdException w:name="HTML Typewriter" w:semiHidden="1" w:unhideWhenUsed="1"/>
     <w:lsdException w:name="HTML Variable" w:semiHidden="1" w:unhideWhenUsed="1"/>
-    <w:lsdException w:name="Normal Table" w:semiHidden="1" w:unhideWhenUsed="1"/>
     <w:lsdException w:name="annotation subject" w:semiHidden="1" w:unhideWhenUsed="1"/>
     <w:lsdException w:name="No List" w:semiHidden="1" w:unhideWhenUsed="1"/>
     <w:lsdException w:name="Outline List 1" w:semiHidden="1" w:unhideWhenUsed="1"/>
@@ -5313,10 +5387,8 @@
     <w:lsdException w:name="Table Elegant" w:semiHidden="1" w:unhideWhenUsed="1"/>
     <w:lsdException w:name="Table Professional" w:semiHidden="1" w:unhideWhenUsed="1"/>
     <w:lsdException w:name="Table Subtle 1" w:semiHidden="1" w:unhideWhenUsed="1"/>
-    <w:lsdException w:name="Table Subtle 2" w:semiHidden="1" w:unhideWhenUsed="1"/>
     <w:lsdException w:name="Table Web 1" w:semiHidden="1" w:unhideWhenUsed="1"/>
     <w:lsdException w:name="Table Web 2" w:semiHidden="1" w:unhideWhenUsed="1"/>
-    <w:lsdException w:name="Table Web 3" w:semiHidden="1" w:unhideWhenUsed="1"/>
     <w:lsdException w:name="Balloon Text" w:semiHidden="1" w:unhideWhenUsed="1"/>
     <w:lsdException w:name="Table Grid" w:uiPriority="39"/>
     <w:lsdException w:name="Table Theme" w:semiHidden="1" w:unhideWhenUsed="1"/>
@@ -5535,6 +5607,10 @@
     <w:lsdException w:name="List Table 5 Dark Accent 6" w:uiPriority="50"/>
     <w:lsdException w:name="List Table 6 Colorful Accent 6" w:uiPriority="51"/>
     <w:lsdException w:name="List Table 7 Colorful Accent 6" w:uiPriority="52"/>
+    <w:lsdException w:name="Mention" w:semiHidden="1" w:unhideWhenUsed="1"/>
+    <w:lsdException w:name="Smart Hyperlink" w:semiHidden="1" w:unhideWhenUsed="1"/>
+    <w:lsdException w:name="Hashtag" w:semiHidden="1" w:unhideWhenUsed="1"/>
+    <w:lsdException w:name="Unresolved Mention" w:semiHidden="1" w:unhideWhenUsed="1"/>
   </w:latentStyles>
   <w:style w:type="paragraph" w:default="1" w:styleId="Normal">
     <w:name w:val="Normal"/>
@@ -6095,7 +6171,7 @@
 </file>
 
 <file path=customXml/itemProps1.xml><?xml version="1.0" encoding="utf-8"?>
-<ds:datastoreItem xmlns:ds="http://schemas.openxmlformats.org/officeDocument/2006/customXml" ds:itemID="{7A1E651E-17D8-444A-9E64-03D78BF5429A}">
+<ds:datastoreItem xmlns:ds="http://schemas.openxmlformats.org/officeDocument/2006/customXml" ds:itemID="{52B164ED-20B2-1449-AF78-475BC95CC48C}">
   <ds:schemaRefs>
     <ds:schemaRef ds:uri="http://schemas.openxmlformats.org/officeDocument/2006/bibliography"/>
   </ds:schemaRefs>

</xml_diff>